<commit_message>
rename the common folder andhandle the autofocus of the form
</commit_message>
<xml_diff>
--- a/ReactNotes.docx
+++ b/ReactNotes.docx
@@ -2043,8 +2043,6 @@
         </w:rPr>
         <w:t xml:space="preserve">for sass-loader you need to install python </w:t>
       </w:r>
-      <w:bookmarkStart w:id="0" w:name="_GoBack"/>
-      <w:bookmarkEnd w:id="0"/>
     </w:p>
     <w:p>
       <w:pPr>
@@ -2057,6 +2055,26 @@
           <w:lang w:val="en-US"/>
         </w:rPr>
       </w:pPr>
+      <w:r>
+        <w:rPr>
+          <w:lang w:val="en-US"/>
+        </w:rPr>
+        <w:t xml:space="preserve">Also for ES6 class transformation so that you will stop ‘.bind(this)’ and remove the constructor we need to install ‘yarn add </w:t>
+      </w:r>
+      <w:r>
+        <w:rPr>
+          <w:lang w:val="en-US"/>
+        </w:rPr>
+        <w:t>babel-plugin-transform-class-properties</w:t>
+      </w:r>
+      <w:bookmarkStart w:id="0" w:name="_GoBack"/>
+      <w:bookmarkEnd w:id="0"/>
+      <w:r>
+        <w:rPr>
+          <w:lang w:val="en-US"/>
+        </w:rPr>
+        <w:t>’</w:t>
+      </w:r>
     </w:p>
     <w:sectPr>
       <w:pgSz w:w="11906" w:h="16838"/>

</xml_diff>

<commit_message>
Chane form implementation to Formik, rewrite the Manage form page and re-write the generic form and assocated form. This gives a consistent form with validation and with less code.
</commit_message>
<xml_diff>
--- a/ReactNotes.docx
+++ b/ReactNotes.docx
@@ -1912,6 +1912,8 @@
           <w:lang w:val="en-US"/>
         </w:rPr>
       </w:pPr>
+      <w:bookmarkStart w:id="0" w:name="_GoBack"/>
+      <w:bookmarkEnd w:id="0"/>
       <w:r>
         <w:rPr>
           <w:lang w:val="en-US"/>
@@ -1961,13 +1963,7 @@
         <w:rPr>
           <w:lang w:val="en-US"/>
         </w:rPr>
-        <w:t>yarn add</w:t>
-      </w:r>
-      <w:r>
-        <w:rPr>
-          <w:lang w:val="en-US"/>
-        </w:rPr>
-        <w:t xml:space="preserve"> </w:t>
+        <w:t xml:space="preserve">yarn add </w:t>
       </w:r>
       <w:proofErr w:type="spellStart"/>
       <w:r>
@@ -1999,13 +1995,7 @@
         <w:rPr>
           <w:lang w:val="en-US"/>
         </w:rPr>
-        <w:t>yard add</w:t>
-      </w:r>
-      <w:r>
-        <w:rPr>
-          <w:lang w:val="en-US"/>
-        </w:rPr>
-        <w:t xml:space="preserve"> react-loading-bar </w:t>
+        <w:t xml:space="preserve">yarn add react-loading-bar </w:t>
       </w:r>
     </w:p>
     <w:p>
@@ -2023,7 +2013,7 @@
         <w:rPr>
           <w:lang w:val="en-US"/>
         </w:rPr>
-        <w:t xml:space="preserve">yarn add sass-loader node-sass </w:t>
+        <w:t>yarn add underscore</w:t>
       </w:r>
     </w:p>
     <w:p>
@@ -2041,8 +2031,16 @@
         <w:rPr>
           <w:lang w:val="en-US"/>
         </w:rPr>
-        <w:t xml:space="preserve">for sass-loader you need to install python </w:t>
-      </w:r>
+        <w:t xml:space="preserve">yarn add </w:t>
+      </w:r>
+      <w:proofErr w:type="spellStart"/>
+      <w:r>
+        <w:rPr>
+          <w:lang w:val="en-US"/>
+        </w:rPr>
+        <w:t>jquery</w:t>
+      </w:r>
+      <w:proofErr w:type="spellEnd"/>
     </w:p>
     <w:p>
       <w:pPr>
@@ -2059,22 +2057,222 @@
         <w:rPr>
           <w:lang w:val="en-US"/>
         </w:rPr>
-        <w:t xml:space="preserve">Also for ES6 class transformation so that you will stop ‘.bind(this)’ and remove the constructor we need to install ‘yarn add </w:t>
-      </w:r>
-      <w:r>
-        <w:rPr>
-          <w:lang w:val="en-US"/>
-        </w:rPr>
-        <w:t>babel-plugin-transform-class-properties</w:t>
-      </w:r>
-      <w:bookmarkStart w:id="0" w:name="_GoBack"/>
-      <w:bookmarkEnd w:id="0"/>
-      <w:r>
-        <w:rPr>
-          <w:lang w:val="en-US"/>
-        </w:rPr>
-        <w:t>’</w:t>
-      </w:r>
+        <w:t xml:space="preserve">yarn </w:t>
+      </w:r>
+      <w:proofErr w:type="gramStart"/>
+      <w:r>
+        <w:rPr>
+          <w:lang w:val="en-US"/>
+        </w:rPr>
+        <w:t>add</w:t>
+      </w:r>
+      <w:proofErr w:type="gramEnd"/>
+      <w:r>
+        <w:rPr>
+          <w:lang w:val="en-US"/>
+        </w:rPr>
+        <w:t xml:space="preserve"> formic</w:t>
+      </w:r>
+    </w:p>
+    <w:p>
+      <w:pPr>
+        <w:pStyle w:val="ListParagraph"/>
+        <w:numPr>
+          <w:ilvl w:val="0"/>
+          <w:numId w:val="2"/>
+        </w:numPr>
+        <w:rPr>
+          <w:lang w:val="en-US"/>
+        </w:rPr>
+      </w:pPr>
+      <w:r>
+        <w:rPr>
+          <w:lang w:val="en-US"/>
+        </w:rPr>
+        <w:t>yarn add yup</w:t>
+      </w:r>
+    </w:p>
+    <w:p>
+      <w:pPr>
+        <w:pStyle w:val="ListParagraph"/>
+        <w:numPr>
+          <w:ilvl w:val="0"/>
+          <w:numId w:val="2"/>
+        </w:numPr>
+        <w:rPr>
+          <w:lang w:val="en-US"/>
+        </w:rPr>
+      </w:pPr>
+      <w:r>
+        <w:rPr>
+          <w:lang w:val="en-US"/>
+        </w:rPr>
+        <w:t xml:space="preserve">yarn add </w:t>
+      </w:r>
+      <w:proofErr w:type="spellStart"/>
+      <w:r>
+        <w:rPr>
+          <w:lang w:val="en-US"/>
+        </w:rPr>
+        <w:t>url</w:t>
+      </w:r>
+      <w:proofErr w:type="spellEnd"/>
+      <w:r>
+        <w:rPr>
+          <w:lang w:val="en-US"/>
+        </w:rPr>
+        <w:t>-loader =&gt; for loading font-</w:t>
+      </w:r>
+      <w:proofErr w:type="spellStart"/>
+      <w:r>
+        <w:rPr>
+          <w:lang w:val="en-US"/>
+        </w:rPr>
+        <w:t>woff</w:t>
+      </w:r>
+      <w:proofErr w:type="spellEnd"/>
+      <w:r>
+        <w:rPr>
+          <w:lang w:val="en-US"/>
+        </w:rPr>
+        <w:t xml:space="preserve"> etc. of bootstrap</w:t>
+      </w:r>
+    </w:p>
+    <w:p>
+      <w:pPr>
+        <w:pStyle w:val="ListParagraph"/>
+        <w:numPr>
+          <w:ilvl w:val="0"/>
+          <w:numId w:val="2"/>
+        </w:numPr>
+        <w:rPr>
+          <w:lang w:val="en-US"/>
+        </w:rPr>
+      </w:pPr>
+      <w:r>
+        <w:rPr>
+          <w:lang w:val="en-US"/>
+        </w:rPr>
+        <w:t xml:space="preserve">yarn add file-loader =&gt; loading pictures of .jpeg </w:t>
+      </w:r>
+      <w:proofErr w:type="spellStart"/>
+      <w:r>
+        <w:rPr>
+          <w:lang w:val="en-US"/>
+        </w:rPr>
+        <w:t>etc</w:t>
+      </w:r>
+      <w:proofErr w:type="spellEnd"/>
+    </w:p>
+    <w:p>
+      <w:pPr>
+        <w:pStyle w:val="ListParagraph"/>
+        <w:numPr>
+          <w:ilvl w:val="0"/>
+          <w:numId w:val="2"/>
+        </w:numPr>
+        <w:rPr>
+          <w:lang w:val="en-US"/>
+        </w:rPr>
+      </w:pPr>
+      <w:r>
+        <w:rPr>
+          <w:lang w:val="en-US"/>
+        </w:rPr>
+        <w:t xml:space="preserve">yarn add </w:t>
+      </w:r>
+      <w:r>
+        <w:rPr>
+          <w:lang w:val="en-US"/>
+        </w:rPr>
+        <w:t>react-router-redux</w:t>
+      </w:r>
+    </w:p>
+    <w:p>
+      <w:pPr>
+        <w:pStyle w:val="ListParagraph"/>
+        <w:numPr>
+          <w:ilvl w:val="0"/>
+          <w:numId w:val="2"/>
+        </w:numPr>
+        <w:rPr>
+          <w:lang w:val="en-US"/>
+        </w:rPr>
+      </w:pPr>
+      <w:r>
+        <w:rPr>
+          <w:lang w:val="en-US"/>
+        </w:rPr>
+        <w:t xml:space="preserve">yarn add sass-loader node-sass </w:t>
+      </w:r>
+    </w:p>
+    <w:p>
+      <w:pPr>
+        <w:pStyle w:val="ListParagraph"/>
+        <w:numPr>
+          <w:ilvl w:val="0"/>
+          <w:numId w:val="2"/>
+        </w:numPr>
+        <w:rPr>
+          <w:lang w:val="en-US"/>
+        </w:rPr>
+      </w:pPr>
+      <w:r>
+        <w:rPr>
+          <w:lang w:val="en-US"/>
+        </w:rPr>
+        <w:t xml:space="preserve">for sass-loader you need to install python </w:t>
+      </w:r>
+    </w:p>
+    <w:p>
+      <w:pPr>
+        <w:pStyle w:val="ListParagraph"/>
+        <w:numPr>
+          <w:ilvl w:val="0"/>
+          <w:numId w:val="2"/>
+        </w:numPr>
+        <w:rPr>
+          <w:lang w:val="en-US"/>
+        </w:rPr>
+      </w:pPr>
+      <w:r>
+        <w:rPr>
+          <w:lang w:val="en-US"/>
+        </w:rPr>
+        <w:t xml:space="preserve">Also for ES6 class transformation so that you will stop </w:t>
+      </w:r>
+      <w:proofErr w:type="gramStart"/>
+      <w:r>
+        <w:rPr>
+          <w:lang w:val="en-US"/>
+        </w:rPr>
+        <w:t>‘.bind</w:t>
+      </w:r>
+      <w:proofErr w:type="gramEnd"/>
+      <w:r>
+        <w:rPr>
+          <w:lang w:val="en-US"/>
+        </w:rPr>
+        <w:t xml:space="preserve">(this)’ and remove the constructor we need to install ‘yarn add </w:t>
+      </w:r>
+      <w:r>
+        <w:rPr>
+          <w:lang w:val="en-US"/>
+        </w:rPr>
+        <w:t>babel-plugin-transform-class-properties’</w:t>
+      </w:r>
+    </w:p>
+    <w:p>
+      <w:pPr>
+        <w:pStyle w:val="ListParagraph"/>
+        <w:numPr>
+          <w:ilvl w:val="0"/>
+          <w:numId w:val="2"/>
+        </w:numPr>
+        <w:rPr>
+          <w:lang w:val="en-US"/>
+        </w:rPr>
+      </w:pPr>
     </w:p>
     <w:sectPr>
       <w:pgSz w:w="11906" w:h="16838"/>
@@ -2676,6 +2874,7 @@
   <w:style w:type="character" w:default="1" w:styleId="DefaultParagraphFont">
     <w:name w:val="Default Paragraph Font"/>
     <w:uiPriority w:val="1"/>
+    <w:semiHidden/>
     <w:unhideWhenUsed/>
   </w:style>
   <w:style w:type="table" w:default="1" w:styleId="TableNormal">

</xml_diff>